<commit_message>
Issue #138 - UI Update, New Account (ITadmin)
</commit_message>
<xml_diff>
--- a/OnlineAuction/Documents/Documents/Login Manual.docx
+++ b/OnlineAuction/Documents/Documents/Login Manual.docx
@@ -1,6 +1,6 @@
 
 <file path=word/document.xml><?xml version="1.0" encoding="utf-8"?>
-<w:document xmlns:wpc="http://schemas.microsoft.com/office/word/2010/wordprocessingCanvas" xmlns:cx="http://schemas.microsoft.com/office/drawing/2014/chartex" xmlns:cx1="http://schemas.microsoft.com/office/drawing/2015/9/8/chartex" xmlns:cx2="http://schemas.microsoft.com/office/drawing/2015/10/21/chartex" xmlns:cx3="http://schemas.microsoft.com/office/drawing/2016/5/9/chartex" xmlns:cx4="http://schemas.microsoft.com/office/drawing/2016/5/10/chartex" xmlns:cx5="http://schemas.microsoft.com/office/drawing/2016/5/11/chartex" xmlns:cx6="http://schemas.microsoft.com/office/drawing/2016/5/12/chartex" xmlns:cx7="http://schemas.microsoft.com/office/drawing/2016/5/13/chartex" xmlns:cx8="http://schemas.microsoft.com/office/drawing/2016/5/14/chartex" xmlns:mc="http://schemas.openxmlformats.org/markup-compatibility/2006" xmlns:aink="http://schemas.microsoft.com/office/drawing/2016/ink" xmlns:am3d="http://schemas.microsoft.com/office/drawing/2017/model3d" xmlns:o="urn:schemas-microsoft-com:office:office" xmlns:r="http://schemas.openxmlformats.org/officeDocument/2006/relationships" xmlns:m="http://schemas.openxmlformats.org/officeDocument/2006/math" xmlns:v="urn:schemas-microsoft-com:vml" xmlns:wp14="http://schemas.microsoft.com/office/word/2010/wordprocessingDrawing" xmlns:wp="http://schemas.openxmlformats.org/drawingml/2006/wordprocessingDrawing" xmlns:w10="urn:schemas-microsoft-com:office:word" xmlns:w="http://schemas.openxmlformats.org/wordprocessingml/2006/main" xmlns:w14="http://schemas.microsoft.com/office/word/2010/wordml" xmlns:w15="http://schemas.microsoft.com/office/word/2012/wordml" xmlns:w16cid="http://schemas.microsoft.com/office/word/2016/wordml/cid" xmlns:w16se="http://schemas.microsoft.com/office/word/2015/wordml/symex" xmlns:wpg="http://schemas.microsoft.com/office/word/2010/wordprocessingGroup" xmlns:wpi="http://schemas.microsoft.com/office/word/2010/wordprocessingInk" xmlns:wne="http://schemas.microsoft.com/office/word/2006/wordml" xmlns:wps="http://schemas.microsoft.com/office/word/2010/wordprocessingShape" mc:Ignorable="w14 w15 w16se w16cid wp14">
+<w:document xmlns:wpc="http://schemas.microsoft.com/office/word/2010/wordprocessingCanvas" xmlns:cx="http://schemas.microsoft.com/office/drawing/2014/chartex" xmlns:cx1="http://schemas.microsoft.com/office/drawing/2015/9/8/chartex" xmlns:cx2="http://schemas.microsoft.com/office/drawing/2015/10/21/chartex" xmlns:cx3="http://schemas.microsoft.com/office/drawing/2016/5/9/chartex" xmlns:cx4="http://schemas.microsoft.com/office/drawing/2016/5/10/chartex" xmlns:cx5="http://schemas.microsoft.com/office/drawing/2016/5/11/chartex" xmlns:cx6="http://schemas.microsoft.com/office/drawing/2016/5/12/chartex" xmlns:cx7="http://schemas.microsoft.com/office/drawing/2016/5/13/chartex" xmlns:cx8="http://schemas.microsoft.com/office/drawing/2016/5/14/chartex" xmlns:mc="http://schemas.openxmlformats.org/markup-compatibility/2006" xmlns:aink="http://schemas.microsoft.com/office/drawing/2016/ink" xmlns:am3d="http://schemas.microsoft.com/office/drawing/2017/model3d" xmlns:o="urn:schemas-microsoft-com:office:office" xmlns:oel="http://schemas.microsoft.com/office/2019/extlst" xmlns:r="http://schemas.openxmlformats.org/officeDocument/2006/relationships" xmlns:m="http://schemas.openxmlformats.org/officeDocument/2006/math" xmlns:v="urn:schemas-microsoft-com:vml" xmlns:wp14="http://schemas.microsoft.com/office/word/2010/wordprocessingDrawing" xmlns:wp="http://schemas.openxmlformats.org/drawingml/2006/wordprocessingDrawing" xmlns:w10="urn:schemas-microsoft-com:office:word" xmlns:w="http://schemas.openxmlformats.org/wordprocessingml/2006/main" xmlns:w14="http://schemas.microsoft.com/office/word/2010/wordml" xmlns:w15="http://schemas.microsoft.com/office/word/2012/wordml" xmlns:w16cex="http://schemas.microsoft.com/office/word/2018/wordml/cex" xmlns:w16cid="http://schemas.microsoft.com/office/word/2016/wordml/cid" xmlns:w16="http://schemas.microsoft.com/office/word/2018/wordml" xmlns:w16sdtdh="http://schemas.microsoft.com/office/word/2020/wordml/sdtdatahash" xmlns:w16se="http://schemas.microsoft.com/office/word/2015/wordml/symex" xmlns:wpg="http://schemas.microsoft.com/office/word/2010/wordprocessingGroup" xmlns:wpi="http://schemas.microsoft.com/office/word/2010/wordprocessingInk" xmlns:wne="http://schemas.microsoft.com/office/word/2006/wordml" xmlns:wps="http://schemas.microsoft.com/office/word/2010/wordprocessingShape" mc:Ignorable="w14 w15 w16se w16cid w16 w16cex w16sdtdh wp14">
   <w:body>
     <w:p>
       <w:pPr>
@@ -290,7 +290,6 @@
         <w:rPr>
           <w:rFonts w:cs="Courier New"/>
         </w:rPr>
-        <w:lastRenderedPageBreak/>
         <w:t>Table of Contents</w:t>
       </w:r>
       <w:bookmarkEnd w:id="1"/>
@@ -555,7 +554,6 @@
         <w:rPr>
           <w:rFonts w:cs="Courier New"/>
         </w:rPr>
-        <w:lastRenderedPageBreak/>
         <w:t>Login Manual - Information</w:t>
       </w:r>
       <w:bookmarkEnd w:id="4"/>
@@ -914,7 +912,7 @@
           <w:sz w:val="24"/>
           <w:szCs w:val="24"/>
         </w:rPr>
-        <w:t>User Account</w:t>
+        <w:t>Admin</w:t>
       </w:r>
       <w:r>
         <w:rPr>
@@ -925,6 +923,17 @@
           <w:sz w:val="24"/>
           <w:szCs w:val="24"/>
         </w:rPr>
+        <w:t xml:space="preserve"> Account</w:t>
+      </w:r>
+      <w:r>
+        <w:rPr>
+          <w:rFonts w:cs="Courier New"/>
+          <w:b/>
+          <w:bCs/>
+          <w:color w:val="000000"/>
+          <w:sz w:val="24"/>
+          <w:szCs w:val="24"/>
+        </w:rPr>
         <w:t>:</w:t>
       </w:r>
     </w:p>
@@ -955,6 +964,158 @@
           <w:rFonts w:cs="Courier New"/>
           <w:color w:val="000000"/>
         </w:rPr>
+        <w:t>IT</w:t>
+      </w:r>
+      <w:r>
+        <w:rPr>
+          <w:rFonts w:cs="Courier New"/>
+          <w:color w:val="000000"/>
+        </w:rPr>
+        <w:t>admin</w:t>
+      </w:r>
+      <w:proofErr w:type="spellEnd"/>
+    </w:p>
+    <w:p>
+      <w:pPr>
+        <w:rPr>
+          <w:rFonts w:cs="Courier New"/>
+          <w:color w:val="000000"/>
+        </w:rPr>
+      </w:pPr>
+      <w:r>
+        <w:rPr>
+          <w:rFonts w:cs="Courier New"/>
+          <w:color w:val="000000"/>
+        </w:rPr>
+        <w:t xml:space="preserve">Password: </w:t>
+      </w:r>
+      <w:proofErr w:type="spellStart"/>
+      <w:r>
+        <w:rPr>
+          <w:rFonts w:cs="Courier New"/>
+          <w:color w:val="000000"/>
+        </w:rPr>
+        <w:t>I</w:t>
+      </w:r>
+      <w:r>
+        <w:rPr>
+          <w:rFonts w:cs="Courier New"/>
+          <w:color w:val="000000"/>
+        </w:rPr>
+        <w:t>t</w:t>
+      </w:r>
+      <w:r>
+        <w:rPr>
+          <w:rFonts w:cs="Courier New"/>
+          <w:color w:val="000000"/>
+        </w:rPr>
+        <w:t>pass</w:t>
+      </w:r>
+      <w:r>
+        <w:rPr>
+          <w:rFonts w:cs="Courier New"/>
+          <w:color w:val="000000"/>
+        </w:rPr>
+        <w:t>wd</w:t>
+      </w:r>
+      <w:proofErr w:type="spellEnd"/>
+    </w:p>
+    <w:p>
+      <w:pPr>
+        <w:rPr>
+          <w:rFonts w:cs="Courier New"/>
+          <w:color w:val="000000"/>
+        </w:rPr>
+      </w:pPr>
+      <w:r>
+        <w:rPr>
+          <w:rFonts w:cs="Courier New"/>
+          <w:color w:val="000000"/>
+        </w:rPr>
+        <w:tab/>
+        <w:t>-This account is used for assigning tickets to staff</w:t>
+      </w:r>
+    </w:p>
+    <w:p>
+      <w:pPr>
+        <w:rPr>
+          <w:rFonts w:cs="Courier New"/>
+          <w:color w:val="000000"/>
+        </w:rPr>
+      </w:pPr>
+    </w:p>
+    <w:p>
+      <w:pPr>
+        <w:rPr>
+          <w:rFonts w:cs="Courier New"/>
+          <w:b/>
+          <w:bCs/>
+          <w:color w:val="000000"/>
+          <w:sz w:val="24"/>
+          <w:szCs w:val="24"/>
+        </w:rPr>
+      </w:pPr>
+      <w:r>
+        <w:rPr>
+          <w:rFonts w:cs="Courier New"/>
+          <w:b/>
+          <w:bCs/>
+          <w:color w:val="000000"/>
+          <w:sz w:val="24"/>
+          <w:szCs w:val="24"/>
+        </w:rPr>
+        <w:t xml:space="preserve">IT </w:t>
+      </w:r>
+      <w:r>
+        <w:rPr>
+          <w:rFonts w:cs="Courier New"/>
+          <w:b/>
+          <w:bCs/>
+          <w:color w:val="000000"/>
+          <w:sz w:val="24"/>
+          <w:szCs w:val="24"/>
+        </w:rPr>
+        <w:t>User Account</w:t>
+      </w:r>
+      <w:r>
+        <w:rPr>
+          <w:rFonts w:cs="Courier New"/>
+          <w:b/>
+          <w:bCs/>
+          <w:color w:val="000000"/>
+          <w:sz w:val="24"/>
+          <w:szCs w:val="24"/>
+        </w:rPr>
+        <w:t>:</w:t>
+      </w:r>
+    </w:p>
+    <w:p>
+      <w:pPr>
+        <w:rPr>
+          <w:rFonts w:cs="Courier New"/>
+          <w:color w:val="000000"/>
+        </w:rPr>
+      </w:pPr>
+      <w:r>
+        <w:rPr>
+          <w:rFonts w:cs="Courier New"/>
+          <w:color w:val="000000"/>
+        </w:rPr>
+        <w:t>Login</w:t>
+      </w:r>
+      <w:r>
+        <w:rPr>
+          <w:rFonts w:cs="Courier New"/>
+          <w:color w:val="000000"/>
+        </w:rPr>
+        <w:t xml:space="preserve">: </w:t>
+      </w:r>
+      <w:proofErr w:type="spellStart"/>
+      <w:r>
+        <w:rPr>
+          <w:rFonts w:cs="Courier New"/>
+          <w:color w:val="000000"/>
+        </w:rPr>
         <w:t>ITstaff</w:t>
       </w:r>
       <w:proofErr w:type="spellEnd"/>
@@ -989,8 +1150,6 @@
           <w:rFonts w:cs="Courier New"/>
         </w:rPr>
       </w:pPr>
-      <w:bookmarkStart w:id="5" w:name="_GoBack"/>
-      <w:bookmarkEnd w:id="5"/>
     </w:p>
     <w:p>
       <w:pPr>
@@ -1013,7 +1172,7 @@
 </file>
 
 <file path=word/endnotes.xml><?xml version="1.0" encoding="utf-8"?>
-<w:endnotes xmlns:wpc="http://schemas.microsoft.com/office/word/2010/wordprocessingCanvas" xmlns:cx="http://schemas.microsoft.com/office/drawing/2014/chartex" xmlns:cx1="http://schemas.microsoft.com/office/drawing/2015/9/8/chartex" xmlns:cx2="http://schemas.microsoft.com/office/drawing/2015/10/21/chartex" xmlns:cx3="http://schemas.microsoft.com/office/drawing/2016/5/9/chartex" xmlns:cx4="http://schemas.microsoft.com/office/drawing/2016/5/10/chartex" xmlns:cx5="http://schemas.microsoft.com/office/drawing/2016/5/11/chartex" xmlns:cx6="http://schemas.microsoft.com/office/drawing/2016/5/12/chartex" xmlns:cx7="http://schemas.microsoft.com/office/drawing/2016/5/13/chartex" xmlns:cx8="http://schemas.microsoft.com/office/drawing/2016/5/14/chartex" xmlns:mc="http://schemas.openxmlformats.org/markup-compatibility/2006" xmlns:aink="http://schemas.microsoft.com/office/drawing/2016/ink" xmlns:am3d="http://schemas.microsoft.com/office/drawing/2017/model3d" xmlns:o="urn:schemas-microsoft-com:office:office" xmlns:r="http://schemas.openxmlformats.org/officeDocument/2006/relationships" xmlns:m="http://schemas.openxmlformats.org/officeDocument/2006/math" xmlns:v="urn:schemas-microsoft-com:vml" xmlns:wp14="http://schemas.microsoft.com/office/word/2010/wordprocessingDrawing" xmlns:wp="http://schemas.openxmlformats.org/drawingml/2006/wordprocessingDrawing" xmlns:w10="urn:schemas-microsoft-com:office:word" xmlns:w="http://schemas.openxmlformats.org/wordprocessingml/2006/main" xmlns:w14="http://schemas.microsoft.com/office/word/2010/wordml" xmlns:w15="http://schemas.microsoft.com/office/word/2012/wordml" xmlns:w16cid="http://schemas.microsoft.com/office/word/2016/wordml/cid" xmlns:w16se="http://schemas.microsoft.com/office/word/2015/wordml/symex" xmlns:wpg="http://schemas.microsoft.com/office/word/2010/wordprocessingGroup" xmlns:wpi="http://schemas.microsoft.com/office/word/2010/wordprocessingInk" xmlns:wne="http://schemas.microsoft.com/office/word/2006/wordml" xmlns:wps="http://schemas.microsoft.com/office/word/2010/wordprocessingShape" mc:Ignorable="w14 w15 w16se w16cid wp14">
+<w:endnotes xmlns:wpc="http://schemas.microsoft.com/office/word/2010/wordprocessingCanvas" xmlns:cx="http://schemas.microsoft.com/office/drawing/2014/chartex" xmlns:cx1="http://schemas.microsoft.com/office/drawing/2015/9/8/chartex" xmlns:cx2="http://schemas.microsoft.com/office/drawing/2015/10/21/chartex" xmlns:cx3="http://schemas.microsoft.com/office/drawing/2016/5/9/chartex" xmlns:cx4="http://schemas.microsoft.com/office/drawing/2016/5/10/chartex" xmlns:cx5="http://schemas.microsoft.com/office/drawing/2016/5/11/chartex" xmlns:cx6="http://schemas.microsoft.com/office/drawing/2016/5/12/chartex" xmlns:cx7="http://schemas.microsoft.com/office/drawing/2016/5/13/chartex" xmlns:cx8="http://schemas.microsoft.com/office/drawing/2016/5/14/chartex" xmlns:mc="http://schemas.openxmlformats.org/markup-compatibility/2006" xmlns:aink="http://schemas.microsoft.com/office/drawing/2016/ink" xmlns:am3d="http://schemas.microsoft.com/office/drawing/2017/model3d" xmlns:o="urn:schemas-microsoft-com:office:office" xmlns:oel="http://schemas.microsoft.com/office/2019/extlst" xmlns:r="http://schemas.openxmlformats.org/officeDocument/2006/relationships" xmlns:m="http://schemas.openxmlformats.org/officeDocument/2006/math" xmlns:v="urn:schemas-microsoft-com:vml" xmlns:wp14="http://schemas.microsoft.com/office/word/2010/wordprocessingDrawing" xmlns:wp="http://schemas.openxmlformats.org/drawingml/2006/wordprocessingDrawing" xmlns:w10="urn:schemas-microsoft-com:office:word" xmlns:w="http://schemas.openxmlformats.org/wordprocessingml/2006/main" xmlns:w14="http://schemas.microsoft.com/office/word/2010/wordml" xmlns:w15="http://schemas.microsoft.com/office/word/2012/wordml" xmlns:w16cex="http://schemas.microsoft.com/office/word/2018/wordml/cex" xmlns:w16cid="http://schemas.microsoft.com/office/word/2016/wordml/cid" xmlns:w16="http://schemas.microsoft.com/office/word/2018/wordml" xmlns:w16sdtdh="http://schemas.microsoft.com/office/word/2020/wordml/sdtdatahash" xmlns:w16se="http://schemas.microsoft.com/office/word/2015/wordml/symex" xmlns:wpg="http://schemas.microsoft.com/office/word/2010/wordprocessingGroup" xmlns:wpi="http://schemas.microsoft.com/office/word/2010/wordprocessingInk" xmlns:wne="http://schemas.microsoft.com/office/word/2006/wordml" xmlns:wps="http://schemas.microsoft.com/office/word/2010/wordprocessingShape" mc:Ignorable="w14 w15 w16se w16cid w16 w16cex w16sdtdh wp14">
   <w:endnote w:type="separator" w:id="-1">
     <w:p>
       <w:pPr>
@@ -1038,7 +1197,7 @@
 </file>
 
 <file path=word/footnotes.xml><?xml version="1.0" encoding="utf-8"?>
-<w:footnotes xmlns:wpc="http://schemas.microsoft.com/office/word/2010/wordprocessingCanvas" xmlns:cx="http://schemas.microsoft.com/office/drawing/2014/chartex" xmlns:cx1="http://schemas.microsoft.com/office/drawing/2015/9/8/chartex" xmlns:cx2="http://schemas.microsoft.com/office/drawing/2015/10/21/chartex" xmlns:cx3="http://schemas.microsoft.com/office/drawing/2016/5/9/chartex" xmlns:cx4="http://schemas.microsoft.com/office/drawing/2016/5/10/chartex" xmlns:cx5="http://schemas.microsoft.com/office/drawing/2016/5/11/chartex" xmlns:cx6="http://schemas.microsoft.com/office/drawing/2016/5/12/chartex" xmlns:cx7="http://schemas.microsoft.com/office/drawing/2016/5/13/chartex" xmlns:cx8="http://schemas.microsoft.com/office/drawing/2016/5/14/chartex" xmlns:mc="http://schemas.openxmlformats.org/markup-compatibility/2006" xmlns:aink="http://schemas.microsoft.com/office/drawing/2016/ink" xmlns:am3d="http://schemas.microsoft.com/office/drawing/2017/model3d" xmlns:o="urn:schemas-microsoft-com:office:office" xmlns:r="http://schemas.openxmlformats.org/officeDocument/2006/relationships" xmlns:m="http://schemas.openxmlformats.org/officeDocument/2006/math" xmlns:v="urn:schemas-microsoft-com:vml" xmlns:wp14="http://schemas.microsoft.com/office/word/2010/wordprocessingDrawing" xmlns:wp="http://schemas.openxmlformats.org/drawingml/2006/wordprocessingDrawing" xmlns:w10="urn:schemas-microsoft-com:office:word" xmlns:w="http://schemas.openxmlformats.org/wordprocessingml/2006/main" xmlns:w14="http://schemas.microsoft.com/office/word/2010/wordml" xmlns:w15="http://schemas.microsoft.com/office/word/2012/wordml" xmlns:w16cid="http://schemas.microsoft.com/office/word/2016/wordml/cid" xmlns:w16se="http://schemas.microsoft.com/office/word/2015/wordml/symex" xmlns:wpg="http://schemas.microsoft.com/office/word/2010/wordprocessingGroup" xmlns:wpi="http://schemas.microsoft.com/office/word/2010/wordprocessingInk" xmlns:wne="http://schemas.microsoft.com/office/word/2006/wordml" xmlns:wps="http://schemas.microsoft.com/office/word/2010/wordprocessingShape" mc:Ignorable="w14 w15 w16se w16cid wp14">
+<w:footnotes xmlns:wpc="http://schemas.microsoft.com/office/word/2010/wordprocessingCanvas" xmlns:cx="http://schemas.microsoft.com/office/drawing/2014/chartex" xmlns:cx1="http://schemas.microsoft.com/office/drawing/2015/9/8/chartex" xmlns:cx2="http://schemas.microsoft.com/office/drawing/2015/10/21/chartex" xmlns:cx3="http://schemas.microsoft.com/office/drawing/2016/5/9/chartex" xmlns:cx4="http://schemas.microsoft.com/office/drawing/2016/5/10/chartex" xmlns:cx5="http://schemas.microsoft.com/office/drawing/2016/5/11/chartex" xmlns:cx6="http://schemas.microsoft.com/office/drawing/2016/5/12/chartex" xmlns:cx7="http://schemas.microsoft.com/office/drawing/2016/5/13/chartex" xmlns:cx8="http://schemas.microsoft.com/office/drawing/2016/5/14/chartex" xmlns:mc="http://schemas.openxmlformats.org/markup-compatibility/2006" xmlns:aink="http://schemas.microsoft.com/office/drawing/2016/ink" xmlns:am3d="http://schemas.microsoft.com/office/drawing/2017/model3d" xmlns:o="urn:schemas-microsoft-com:office:office" xmlns:oel="http://schemas.microsoft.com/office/2019/extlst" xmlns:r="http://schemas.openxmlformats.org/officeDocument/2006/relationships" xmlns:m="http://schemas.openxmlformats.org/officeDocument/2006/math" xmlns:v="urn:schemas-microsoft-com:vml" xmlns:wp14="http://schemas.microsoft.com/office/word/2010/wordprocessingDrawing" xmlns:wp="http://schemas.openxmlformats.org/drawingml/2006/wordprocessingDrawing" xmlns:w10="urn:schemas-microsoft-com:office:word" xmlns:w="http://schemas.openxmlformats.org/wordprocessingml/2006/main" xmlns:w14="http://schemas.microsoft.com/office/word/2010/wordml" xmlns:w15="http://schemas.microsoft.com/office/word/2012/wordml" xmlns:w16cex="http://schemas.microsoft.com/office/word/2018/wordml/cex" xmlns:w16cid="http://schemas.microsoft.com/office/word/2016/wordml/cid" xmlns:w16="http://schemas.microsoft.com/office/word/2018/wordml" xmlns:w16sdtdh="http://schemas.microsoft.com/office/word/2020/wordml/sdtdatahash" xmlns:w16se="http://schemas.microsoft.com/office/word/2015/wordml/symex" xmlns:wpg="http://schemas.microsoft.com/office/word/2010/wordprocessingGroup" xmlns:wpi="http://schemas.microsoft.com/office/word/2010/wordprocessingInk" xmlns:wne="http://schemas.microsoft.com/office/word/2006/wordml" xmlns:wps="http://schemas.microsoft.com/office/word/2010/wordprocessingShape" mc:Ignorable="w14 w15 w16se w16cid w16 w16cex w16sdtdh wp14">
   <w:footnote w:type="separator" w:id="-1">
     <w:p>
       <w:pPr>
@@ -1063,7 +1222,7 @@
 </file>
 
 <file path=word/header1.xml><?xml version="1.0" encoding="utf-8"?>
-<w:hdr xmlns:wpc="http://schemas.microsoft.com/office/word/2010/wordprocessingCanvas" xmlns:cx="http://schemas.microsoft.com/office/drawing/2014/chartex" xmlns:cx1="http://schemas.microsoft.com/office/drawing/2015/9/8/chartex" xmlns:cx2="http://schemas.microsoft.com/office/drawing/2015/10/21/chartex" xmlns:cx3="http://schemas.microsoft.com/office/drawing/2016/5/9/chartex" xmlns:cx4="http://schemas.microsoft.com/office/drawing/2016/5/10/chartex" xmlns:cx5="http://schemas.microsoft.com/office/drawing/2016/5/11/chartex" xmlns:cx6="http://schemas.microsoft.com/office/drawing/2016/5/12/chartex" xmlns:cx7="http://schemas.microsoft.com/office/drawing/2016/5/13/chartex" xmlns:cx8="http://schemas.microsoft.com/office/drawing/2016/5/14/chartex" xmlns:mc="http://schemas.openxmlformats.org/markup-compatibility/2006" xmlns:aink="http://schemas.microsoft.com/office/drawing/2016/ink" xmlns:am3d="http://schemas.microsoft.com/office/drawing/2017/model3d" xmlns:o="urn:schemas-microsoft-com:office:office" xmlns:r="http://schemas.openxmlformats.org/officeDocument/2006/relationships" xmlns:m="http://schemas.openxmlformats.org/officeDocument/2006/math" xmlns:v="urn:schemas-microsoft-com:vml" xmlns:wp14="http://schemas.microsoft.com/office/word/2010/wordprocessingDrawing" xmlns:wp="http://schemas.openxmlformats.org/drawingml/2006/wordprocessingDrawing" xmlns:w10="urn:schemas-microsoft-com:office:word" xmlns:w="http://schemas.openxmlformats.org/wordprocessingml/2006/main" xmlns:w14="http://schemas.microsoft.com/office/word/2010/wordml" xmlns:w15="http://schemas.microsoft.com/office/word/2012/wordml" xmlns:w16cid="http://schemas.microsoft.com/office/word/2016/wordml/cid" xmlns:w16se="http://schemas.microsoft.com/office/word/2015/wordml/symex" xmlns:wpg="http://schemas.microsoft.com/office/word/2010/wordprocessingGroup" xmlns:wpi="http://schemas.microsoft.com/office/word/2010/wordprocessingInk" xmlns:wne="http://schemas.microsoft.com/office/word/2006/wordml" xmlns:wps="http://schemas.microsoft.com/office/word/2010/wordprocessingShape" mc:Ignorable="w14 w15 w16se w16cid wp14">
+<w:hdr xmlns:wpc="http://schemas.microsoft.com/office/word/2010/wordprocessingCanvas" xmlns:cx="http://schemas.microsoft.com/office/drawing/2014/chartex" xmlns:cx1="http://schemas.microsoft.com/office/drawing/2015/9/8/chartex" xmlns:cx2="http://schemas.microsoft.com/office/drawing/2015/10/21/chartex" xmlns:cx3="http://schemas.microsoft.com/office/drawing/2016/5/9/chartex" xmlns:cx4="http://schemas.microsoft.com/office/drawing/2016/5/10/chartex" xmlns:cx5="http://schemas.microsoft.com/office/drawing/2016/5/11/chartex" xmlns:cx6="http://schemas.microsoft.com/office/drawing/2016/5/12/chartex" xmlns:cx7="http://schemas.microsoft.com/office/drawing/2016/5/13/chartex" xmlns:cx8="http://schemas.microsoft.com/office/drawing/2016/5/14/chartex" xmlns:mc="http://schemas.openxmlformats.org/markup-compatibility/2006" xmlns:aink="http://schemas.microsoft.com/office/drawing/2016/ink" xmlns:am3d="http://schemas.microsoft.com/office/drawing/2017/model3d" xmlns:o="urn:schemas-microsoft-com:office:office" xmlns:oel="http://schemas.microsoft.com/office/2019/extlst" xmlns:r="http://schemas.openxmlformats.org/officeDocument/2006/relationships" xmlns:m="http://schemas.openxmlformats.org/officeDocument/2006/math" xmlns:v="urn:schemas-microsoft-com:vml" xmlns:wp14="http://schemas.microsoft.com/office/word/2010/wordprocessingDrawing" xmlns:wp="http://schemas.openxmlformats.org/drawingml/2006/wordprocessingDrawing" xmlns:w10="urn:schemas-microsoft-com:office:word" xmlns:w="http://schemas.openxmlformats.org/wordprocessingml/2006/main" xmlns:w14="http://schemas.microsoft.com/office/word/2010/wordml" xmlns:w15="http://schemas.microsoft.com/office/word/2012/wordml" xmlns:w16cex="http://schemas.microsoft.com/office/word/2018/wordml/cex" xmlns:w16cid="http://schemas.microsoft.com/office/word/2016/wordml/cid" xmlns:w16="http://schemas.microsoft.com/office/word/2018/wordml" xmlns:w16sdtdh="http://schemas.microsoft.com/office/word/2020/wordml/sdtdatahash" xmlns:w16se="http://schemas.microsoft.com/office/word/2015/wordml/symex" xmlns:wpg="http://schemas.microsoft.com/office/word/2010/wordprocessingGroup" xmlns:wpi="http://schemas.microsoft.com/office/word/2010/wordprocessingInk" xmlns:wne="http://schemas.microsoft.com/office/word/2006/wordml" xmlns:wps="http://schemas.microsoft.com/office/word/2010/wordprocessingShape" mc:Ignorable="w14 w15 w16se w16cid w16 w16cex w16sdtdh wp14">
   <w:p>
     <w:r>
       <w:fldChar w:fldCharType="begin"/>
@@ -1088,13 +1247,13 @@
 </file>
 
 <file path=word/header2.xml><?xml version="1.0" encoding="utf-8"?>
-<w:hdr xmlns:wpc="http://schemas.microsoft.com/office/word/2010/wordprocessingCanvas" xmlns:cx="http://schemas.microsoft.com/office/drawing/2014/chartex" xmlns:cx1="http://schemas.microsoft.com/office/drawing/2015/9/8/chartex" xmlns:cx2="http://schemas.microsoft.com/office/drawing/2015/10/21/chartex" xmlns:cx3="http://schemas.microsoft.com/office/drawing/2016/5/9/chartex" xmlns:cx4="http://schemas.microsoft.com/office/drawing/2016/5/10/chartex" xmlns:cx5="http://schemas.microsoft.com/office/drawing/2016/5/11/chartex" xmlns:cx6="http://schemas.microsoft.com/office/drawing/2016/5/12/chartex" xmlns:cx7="http://schemas.microsoft.com/office/drawing/2016/5/13/chartex" xmlns:cx8="http://schemas.microsoft.com/office/drawing/2016/5/14/chartex" xmlns:mc="http://schemas.openxmlformats.org/markup-compatibility/2006" xmlns:aink="http://schemas.microsoft.com/office/drawing/2016/ink" xmlns:am3d="http://schemas.microsoft.com/office/drawing/2017/model3d" xmlns:o="urn:schemas-microsoft-com:office:office" xmlns:r="http://schemas.openxmlformats.org/officeDocument/2006/relationships" xmlns:m="http://schemas.openxmlformats.org/officeDocument/2006/math" xmlns:v="urn:schemas-microsoft-com:vml" xmlns:wp14="http://schemas.microsoft.com/office/word/2010/wordprocessingDrawing" xmlns:wp="http://schemas.openxmlformats.org/drawingml/2006/wordprocessingDrawing" xmlns:w10="urn:schemas-microsoft-com:office:word" xmlns:w="http://schemas.openxmlformats.org/wordprocessingml/2006/main" xmlns:w14="http://schemas.microsoft.com/office/word/2010/wordml" xmlns:w15="http://schemas.microsoft.com/office/word/2012/wordml" xmlns:w16cid="http://schemas.microsoft.com/office/word/2016/wordml/cid" xmlns:w16se="http://schemas.microsoft.com/office/word/2015/wordml/symex" xmlns:wpg="http://schemas.microsoft.com/office/word/2010/wordprocessingGroup" xmlns:wpi="http://schemas.microsoft.com/office/word/2010/wordprocessingInk" xmlns:wne="http://schemas.microsoft.com/office/word/2006/wordml" xmlns:wps="http://schemas.microsoft.com/office/word/2010/wordprocessingShape" mc:Ignorable="w14 w15 w16se w16cid wp14">
+<w:hdr xmlns:wpc="http://schemas.microsoft.com/office/word/2010/wordprocessingCanvas" xmlns:cx="http://schemas.microsoft.com/office/drawing/2014/chartex" xmlns:cx1="http://schemas.microsoft.com/office/drawing/2015/9/8/chartex" xmlns:cx2="http://schemas.microsoft.com/office/drawing/2015/10/21/chartex" xmlns:cx3="http://schemas.microsoft.com/office/drawing/2016/5/9/chartex" xmlns:cx4="http://schemas.microsoft.com/office/drawing/2016/5/10/chartex" xmlns:cx5="http://schemas.microsoft.com/office/drawing/2016/5/11/chartex" xmlns:cx6="http://schemas.microsoft.com/office/drawing/2016/5/12/chartex" xmlns:cx7="http://schemas.microsoft.com/office/drawing/2016/5/13/chartex" xmlns:cx8="http://schemas.microsoft.com/office/drawing/2016/5/14/chartex" xmlns:mc="http://schemas.openxmlformats.org/markup-compatibility/2006" xmlns:aink="http://schemas.microsoft.com/office/drawing/2016/ink" xmlns:am3d="http://schemas.microsoft.com/office/drawing/2017/model3d" xmlns:o="urn:schemas-microsoft-com:office:office" xmlns:oel="http://schemas.microsoft.com/office/2019/extlst" xmlns:r="http://schemas.openxmlformats.org/officeDocument/2006/relationships" xmlns:m="http://schemas.openxmlformats.org/officeDocument/2006/math" xmlns:v="urn:schemas-microsoft-com:vml" xmlns:wp14="http://schemas.microsoft.com/office/word/2010/wordprocessingDrawing" xmlns:wp="http://schemas.openxmlformats.org/drawingml/2006/wordprocessingDrawing" xmlns:w10="urn:schemas-microsoft-com:office:word" xmlns:w="http://schemas.openxmlformats.org/wordprocessingml/2006/main" xmlns:w14="http://schemas.microsoft.com/office/word/2010/wordml" xmlns:w15="http://schemas.microsoft.com/office/word/2012/wordml" xmlns:w16cex="http://schemas.microsoft.com/office/word/2018/wordml/cex" xmlns:w16cid="http://schemas.microsoft.com/office/word/2016/wordml/cid" xmlns:w16="http://schemas.microsoft.com/office/word/2018/wordml" xmlns:w16sdtdh="http://schemas.microsoft.com/office/word/2020/wordml/sdtdatahash" xmlns:w16se="http://schemas.microsoft.com/office/word/2015/wordml/symex" xmlns:wpg="http://schemas.microsoft.com/office/word/2010/wordprocessingGroup" xmlns:wpi="http://schemas.microsoft.com/office/word/2010/wordprocessingInk" xmlns:wne="http://schemas.microsoft.com/office/word/2006/wordml" xmlns:wps="http://schemas.microsoft.com/office/word/2010/wordprocessingShape" mc:Ignorable="w14 w15 w16se w16cid w16 w16cex w16sdtdh wp14">
   <w:p/>
 </w:hdr>
 </file>
 
 <file path=word/numbering.xml><?xml version="1.0" encoding="utf-8"?>
-<w:numbering xmlns:wpc="http://schemas.microsoft.com/office/word/2010/wordprocessingCanvas" xmlns:cx="http://schemas.microsoft.com/office/drawing/2014/chartex" xmlns:cx1="http://schemas.microsoft.com/office/drawing/2015/9/8/chartex" xmlns:cx2="http://schemas.microsoft.com/office/drawing/2015/10/21/chartex" xmlns:cx3="http://schemas.microsoft.com/office/drawing/2016/5/9/chartex" xmlns:cx4="http://schemas.microsoft.com/office/drawing/2016/5/10/chartex" xmlns:cx5="http://schemas.microsoft.com/office/drawing/2016/5/11/chartex" xmlns:cx6="http://schemas.microsoft.com/office/drawing/2016/5/12/chartex" xmlns:cx7="http://schemas.microsoft.com/office/drawing/2016/5/13/chartex" xmlns:cx8="http://schemas.microsoft.com/office/drawing/2016/5/14/chartex" xmlns:mc="http://schemas.openxmlformats.org/markup-compatibility/2006" xmlns:aink="http://schemas.microsoft.com/office/drawing/2016/ink" xmlns:am3d="http://schemas.microsoft.com/office/drawing/2017/model3d" xmlns:o="urn:schemas-microsoft-com:office:office" xmlns:r="http://schemas.openxmlformats.org/officeDocument/2006/relationships" xmlns:m="http://schemas.openxmlformats.org/officeDocument/2006/math" xmlns:v="urn:schemas-microsoft-com:vml" xmlns:wp14="http://schemas.microsoft.com/office/word/2010/wordprocessingDrawing" xmlns:wp="http://schemas.openxmlformats.org/drawingml/2006/wordprocessingDrawing" xmlns:w10="urn:schemas-microsoft-com:office:word" xmlns:w="http://schemas.openxmlformats.org/wordprocessingml/2006/main" xmlns:w14="http://schemas.microsoft.com/office/word/2010/wordml" xmlns:w15="http://schemas.microsoft.com/office/word/2012/wordml" xmlns:w16cid="http://schemas.microsoft.com/office/word/2016/wordml/cid" xmlns:w16se="http://schemas.microsoft.com/office/word/2015/wordml/symex" xmlns:wpg="http://schemas.microsoft.com/office/word/2010/wordprocessingGroup" xmlns:wpi="http://schemas.microsoft.com/office/word/2010/wordprocessingInk" xmlns:wne="http://schemas.microsoft.com/office/word/2006/wordml" xmlns:wps="http://schemas.microsoft.com/office/word/2010/wordprocessingShape" mc:Ignorable="w14 w15 w16se w16cid wp14">
+<w:numbering xmlns:wpc="http://schemas.microsoft.com/office/word/2010/wordprocessingCanvas" xmlns:cx="http://schemas.microsoft.com/office/drawing/2014/chartex" xmlns:cx1="http://schemas.microsoft.com/office/drawing/2015/9/8/chartex" xmlns:cx2="http://schemas.microsoft.com/office/drawing/2015/10/21/chartex" xmlns:cx3="http://schemas.microsoft.com/office/drawing/2016/5/9/chartex" xmlns:cx4="http://schemas.microsoft.com/office/drawing/2016/5/10/chartex" xmlns:cx5="http://schemas.microsoft.com/office/drawing/2016/5/11/chartex" xmlns:cx6="http://schemas.microsoft.com/office/drawing/2016/5/12/chartex" xmlns:cx7="http://schemas.microsoft.com/office/drawing/2016/5/13/chartex" xmlns:cx8="http://schemas.microsoft.com/office/drawing/2016/5/14/chartex" xmlns:mc="http://schemas.openxmlformats.org/markup-compatibility/2006" xmlns:aink="http://schemas.microsoft.com/office/drawing/2016/ink" xmlns:am3d="http://schemas.microsoft.com/office/drawing/2017/model3d" xmlns:o="urn:schemas-microsoft-com:office:office" xmlns:oel="http://schemas.microsoft.com/office/2019/extlst" xmlns:r="http://schemas.openxmlformats.org/officeDocument/2006/relationships" xmlns:m="http://schemas.openxmlformats.org/officeDocument/2006/math" xmlns:v="urn:schemas-microsoft-com:vml" xmlns:wp14="http://schemas.microsoft.com/office/word/2010/wordprocessingDrawing" xmlns:wp="http://schemas.openxmlformats.org/drawingml/2006/wordprocessingDrawing" xmlns:w10="urn:schemas-microsoft-com:office:word" xmlns:w="http://schemas.openxmlformats.org/wordprocessingml/2006/main" xmlns:w14="http://schemas.microsoft.com/office/word/2010/wordml" xmlns:w15="http://schemas.microsoft.com/office/word/2012/wordml" xmlns:w16cex="http://schemas.microsoft.com/office/word/2018/wordml/cex" xmlns:w16cid="http://schemas.microsoft.com/office/word/2016/wordml/cid" xmlns:w16="http://schemas.microsoft.com/office/word/2018/wordml" xmlns:w16sdtdh="http://schemas.microsoft.com/office/word/2020/wordml/sdtdatahash" xmlns:w16se="http://schemas.microsoft.com/office/word/2015/wordml/symex" xmlns:wpg="http://schemas.microsoft.com/office/word/2010/wordprocessingGroup" xmlns:wpi="http://schemas.microsoft.com/office/word/2010/wordprocessingInk" xmlns:wne="http://schemas.microsoft.com/office/word/2006/wordml" xmlns:wps="http://schemas.microsoft.com/office/word/2010/wordprocessingShape" mc:Ignorable="w14 w15 w16se w16cid w16 w16cex w16sdtdh wp14">
   <w:abstractNum w:abstractNumId="0" w15:restartNumberingAfterBreak="0">
     <w:nsid w:val="036A39F9"/>
     <w:multiLevelType w:val="multilevel"/>
@@ -2414,50 +2573,50 @@
       </w:pPr>
     </w:lvl>
   </w:abstractNum>
-  <w:num w:numId="1">
+  <w:num w:numId="1" w16cid:durableId="1492328331">
     <w:abstractNumId w:val="4"/>
   </w:num>
-  <w:num w:numId="2">
+  <w:num w:numId="2" w16cid:durableId="556555116">
     <w:abstractNumId w:val="1"/>
   </w:num>
-  <w:num w:numId="3">
+  <w:num w:numId="3" w16cid:durableId="233245467">
     <w:abstractNumId w:val="6"/>
   </w:num>
-  <w:num w:numId="4">
+  <w:num w:numId="4" w16cid:durableId="2097941664">
     <w:abstractNumId w:val="3"/>
   </w:num>
-  <w:num w:numId="5">
+  <w:num w:numId="5" w16cid:durableId="1092354890">
     <w:abstractNumId w:val="11"/>
   </w:num>
-  <w:num w:numId="6">
+  <w:num w:numId="6" w16cid:durableId="1299140331">
     <w:abstractNumId w:val="5"/>
   </w:num>
-  <w:num w:numId="7">
+  <w:num w:numId="7" w16cid:durableId="154615998">
     <w:abstractNumId w:val="2"/>
   </w:num>
-  <w:num w:numId="8">
+  <w:num w:numId="8" w16cid:durableId="1649506299">
     <w:abstractNumId w:val="12"/>
   </w:num>
-  <w:num w:numId="9">
+  <w:num w:numId="9" w16cid:durableId="256639106">
     <w:abstractNumId w:val="10"/>
   </w:num>
-  <w:num w:numId="10">
+  <w:num w:numId="10" w16cid:durableId="494611582">
     <w:abstractNumId w:val="8"/>
   </w:num>
-  <w:num w:numId="11">
+  <w:num w:numId="11" w16cid:durableId="535967851">
     <w:abstractNumId w:val="7"/>
   </w:num>
-  <w:num w:numId="12">
+  <w:num w:numId="12" w16cid:durableId="1477258373">
     <w:abstractNumId w:val="0"/>
   </w:num>
-  <w:num w:numId="13">
+  <w:num w:numId="13" w16cid:durableId="719940286">
     <w:abstractNumId w:val="9"/>
   </w:num>
 </w:numbering>
 </file>
 
 <file path=word/styles.xml><?xml version="1.0" encoding="utf-8"?>
-<w:styles xmlns:mc="http://schemas.openxmlformats.org/markup-compatibility/2006" xmlns:r="http://schemas.openxmlformats.org/officeDocument/2006/relationships" xmlns:w="http://schemas.openxmlformats.org/wordprocessingml/2006/main" xmlns:w14="http://schemas.microsoft.com/office/word/2010/wordml" xmlns:w15="http://schemas.microsoft.com/office/word/2012/wordml" xmlns:w16cid="http://schemas.microsoft.com/office/word/2016/wordml/cid" xmlns:w16se="http://schemas.microsoft.com/office/word/2015/wordml/symex" mc:Ignorable="w14 w15 w16se w16cid">
+<w:styles xmlns:mc="http://schemas.openxmlformats.org/markup-compatibility/2006" xmlns:r="http://schemas.openxmlformats.org/officeDocument/2006/relationships" xmlns:w="http://schemas.openxmlformats.org/wordprocessingml/2006/main" xmlns:w14="http://schemas.microsoft.com/office/word/2010/wordml" xmlns:w15="http://schemas.microsoft.com/office/word/2012/wordml" xmlns:w16cex="http://schemas.microsoft.com/office/word/2018/wordml/cex" xmlns:w16cid="http://schemas.microsoft.com/office/word/2016/wordml/cid" xmlns:w16="http://schemas.microsoft.com/office/word/2018/wordml" xmlns:w16sdtdh="http://schemas.microsoft.com/office/word/2020/wordml/sdtdatahash" xmlns:w16se="http://schemas.microsoft.com/office/word/2015/wordml/symex" mc:Ignorable="w14 w15 w16se w16cid w16 w16cex w16sdtdh">
   <w:docDefaults>
     <w:rPrDefault>
       <w:rPr>
@@ -2473,7 +2632,7 @@
       </w:pPr>
     </w:pPrDefault>
   </w:docDefaults>
-  <w:latentStyles w:defLockedState="0" w:defUIPriority="99" w:defSemiHidden="0" w:defUnhideWhenUsed="0" w:defQFormat="0" w:count="375">
+  <w:latentStyles w:defLockedState="0" w:defUIPriority="99" w:defSemiHidden="0" w:defUnhideWhenUsed="0" w:defQFormat="0" w:count="376">
     <w:lsdException w:name="Normal" w:uiPriority="0" w:qFormat="1"/>
     <w:lsdException w:name="heading 1" w:uiPriority="9" w:qFormat="1"/>
     <w:lsdException w:name="heading 2" w:semiHidden="1" w:uiPriority="9" w:unhideWhenUsed="1" w:qFormat="1"/>
@@ -2849,6 +3008,7 @@
     <w:lsdException w:name="Smart Hyperlink" w:semiHidden="1" w:unhideWhenUsed="1"/>
     <w:lsdException w:name="Hashtag" w:semiHidden="1" w:unhideWhenUsed="1"/>
     <w:lsdException w:name="Unresolved Mention" w:semiHidden="1" w:unhideWhenUsed="1"/>
+    <w:lsdException w:name="Smart Link" w:semiHidden="1" w:unhideWhenUsed="1"/>
   </w:latentStyles>
   <w:style w:type="paragraph" w:default="1" w:styleId="Normal">
     <w:name w:val="Normal"/>

</xml_diff>